<commit_message>
fixed a typo in cover letter
</commit_message>
<xml_diff>
--- a/Cover Letter.docx
+++ b/Cover Letter.docx
@@ -131,7 +131,25 @@
           <w:szCs w:val="24"/>
         </w:rPr>
         <w:br/>
-        <w:t>Since the field of modular robotics was in its nascence, the vision modular robots reconfiguring in respo</w:t>
+        <w:t xml:space="preserve">Since the field of modular robotics was in its nascence, the vision </w:t>
+      </w:r>
+      <w:r>
+        <w:rPr>
+          <w:rFonts w:ascii="Helvetica Neue" w:hAnsi="Helvetica Neue" w:cs="Times New Roman"/>
+          <w:color w:val="333333"/>
+          <w:sz w:val="24"/>
+          <w:szCs w:val="24"/>
+        </w:rPr>
+        <w:t xml:space="preserve">of </w:t>
+      </w:r>
+      <w:r>
+        <w:rPr>
+          <w:rFonts w:ascii="Helvetica Neue" w:hAnsi="Helvetica Neue" w:cs="Times New Roman"/>
+          <w:color w:val="333333"/>
+          <w:sz w:val="24"/>
+          <w:szCs w:val="24"/>
+        </w:rPr>
+        <w:t>modular robots reconfiguring in respo</w:t>
       </w:r>
       <w:r>
         <w:rPr>
@@ -159,7 +177,25 @@
           <w:sz w:val="24"/>
           <w:szCs w:val="24"/>
         </w:rPr>
-        <w:t xml:space="preserve"> unknown environments has been a been a major motivator for work in the field, but has never been demonstrated. This paper presents the first system capable of autonomously completing high-level tasks by reconfiguring to meet the needs of a perceived, </w:t>
+        <w:t xml:space="preserve"> unknown environments has been a been a major motivator for work in the field, but has never been demonstrated. This paper presents the first system capable of autonomously completing high-level tasks by recon</w:t>
+      </w:r>
+      <w:r>
+        <w:rPr>
+          <w:rFonts w:ascii="Helvetica Neue" w:hAnsi="Helvetica Neue" w:cs="Times New Roman"/>
+          <w:color w:val="333333"/>
+          <w:sz w:val="24"/>
+          <w:szCs w:val="24"/>
+        </w:rPr>
+        <w:t xml:space="preserve">figuring to meet the needs of </w:t>
+      </w:r>
+      <w:r>
+        <w:rPr>
+          <w:rFonts w:ascii="Helvetica Neue" w:hAnsi="Helvetica Neue" w:cs="Times New Roman"/>
+          <w:color w:val="333333"/>
+          <w:sz w:val="24"/>
+          <w:szCs w:val="24"/>
+        </w:rPr>
+        <w:t xml:space="preserve">perceived, </w:t>
       </w:r>
       <w:r>
         <w:rPr>
@@ -178,7 +214,25 @@
           <w:sz w:val="24"/>
           <w:szCs w:val="24"/>
         </w:rPr>
-        <w:t xml:space="preserve"> unknown environment. This results marks a milestone in the field, and represents the state-of-the art of reconfigurable robotics.</w:t>
+        <w:t xml:space="preserve"> unknown environment</w:t>
+      </w:r>
+      <w:r>
+        <w:rPr>
+          <w:rFonts w:ascii="Helvetica Neue" w:hAnsi="Helvetica Neue" w:cs="Times New Roman"/>
+          <w:color w:val="333333"/>
+          <w:sz w:val="24"/>
+          <w:szCs w:val="24"/>
+        </w:rPr>
+        <w:t>s</w:t>
+      </w:r>
+      <w:r>
+        <w:rPr>
+          <w:rFonts w:ascii="Helvetica Neue" w:hAnsi="Helvetica Neue" w:cs="Times New Roman"/>
+          <w:color w:val="333333"/>
+          <w:sz w:val="24"/>
+          <w:szCs w:val="24"/>
+        </w:rPr>
+        <w:t>. This results marks a milestone in the field, and represents the state-of-the art of reconfigurable robotics.</w:t>
       </w:r>
     </w:p>
     <w:p>
@@ -386,7 +440,16 @@
           <w:sz w:val="24"/>
           <w:szCs w:val="24"/>
         </w:rPr>
-        <w:t xml:space="preserve">tosunAugmentation.pdf - References a previous (significantly different) version of this paper, which is available on </w:t>
+        <w:t>tosunAugmentation.pdf - References a previous (significantly different) version of this pa</w:t>
+      </w:r>
+      <w:r>
+        <w:rPr>
+          <w:rFonts w:ascii="Helvetica Neue" w:eastAsia="Times New Roman" w:hAnsi="Helvetica Neue" w:cs="Times New Roman"/>
+          <w:color w:val="333333"/>
+          <w:sz w:val="24"/>
+          <w:szCs w:val="24"/>
+        </w:rPr>
+        <w:t xml:space="preserve">per, which is available on </w:t>
       </w:r>
       <w:proofErr w:type="spellStart"/>
       <w:r>

</xml_diff>

<commit_message>
Turned the volume of our horn a little lower *toot* *toot*
</commit_message>
<xml_diff>
--- a/Cover Letter.docx
+++ b/Cover Letter.docx
@@ -1,6 +1,6 @@
 
 <file path=word/document.xml><?xml version="1.0" encoding="utf-8"?>
-<w:document xmlns:wpc="http://schemas.microsoft.com/office/word/2010/wordprocessingCanvas" xmlns:mo="http://schemas.microsoft.com/office/mac/office/2008/main" xmlns:mc="http://schemas.openxmlformats.org/markup-compatibility/2006" xmlns:mv="urn:schemas-microsoft-com:mac:vml" xmlns:o="urn:schemas-microsoft-com:office:office" xmlns:r="http://schemas.openxmlformats.org/officeDocument/2006/relationships" xmlns:m="http://schemas.openxmlformats.org/officeDocument/2006/math" xmlns:v="urn:schemas-microsoft-com:vml" xmlns:wp14="http://schemas.microsoft.com/office/word/2010/wordprocessingDrawing" xmlns:wp="http://schemas.openxmlformats.org/drawingml/2006/wordprocessingDrawing" xmlns:w10="urn:schemas-microsoft-com:office:word" xmlns:w="http://schemas.openxmlformats.org/wordprocessingml/2006/main" xmlns:w14="http://schemas.microsoft.com/office/word/2010/wordml" xmlns:w15="http://schemas.microsoft.com/office/word/2012/wordml" xmlns:wpg="http://schemas.microsoft.com/office/word/2010/wordprocessingGroup" xmlns:wpi="http://schemas.microsoft.com/office/word/2010/wordprocessingInk" xmlns:wne="http://schemas.microsoft.com/office/word/2006/wordml" xmlns:wps="http://schemas.microsoft.com/office/word/2010/wordprocessingShape" mc:Ignorable="w14 w15 wp14">
+<w:document xmlns:wpc="http://schemas.microsoft.com/office/word/2010/wordprocessingCanvas" xmlns:cx="http://schemas.microsoft.com/office/drawing/2014/chartex" xmlns:cx1="http://schemas.microsoft.com/office/drawing/2015/9/8/chartex" xmlns:cx2="http://schemas.microsoft.com/office/drawing/2015/10/21/chartex" xmlns:cx3="http://schemas.microsoft.com/office/drawing/2016/5/9/chartex" xmlns:cx4="http://schemas.microsoft.com/office/drawing/2016/5/10/chartex" xmlns:cx5="http://schemas.microsoft.com/office/drawing/2016/5/11/chartex" xmlns:cx6="http://schemas.microsoft.com/office/drawing/2016/5/12/chartex" xmlns:cx7="http://schemas.microsoft.com/office/drawing/2016/5/13/chartex" xmlns:cx8="http://schemas.microsoft.com/office/drawing/2016/5/14/chartex" xmlns:mc="http://schemas.openxmlformats.org/markup-compatibility/2006" xmlns:aink="http://schemas.microsoft.com/office/drawing/2016/ink" xmlns:am3d="http://schemas.microsoft.com/office/drawing/2017/model3d" xmlns:o="urn:schemas-microsoft-com:office:office" xmlns:r="http://schemas.openxmlformats.org/officeDocument/2006/relationships" xmlns:m="http://schemas.openxmlformats.org/officeDocument/2006/math" xmlns:v="urn:schemas-microsoft-com:vml" xmlns:wp14="http://schemas.microsoft.com/office/word/2010/wordprocessingDrawing" xmlns:wp="http://schemas.openxmlformats.org/drawingml/2006/wordprocessingDrawing" xmlns:w10="urn:schemas-microsoft-com:office:word" xmlns:w="http://schemas.openxmlformats.org/wordprocessingml/2006/main" xmlns:w14="http://schemas.microsoft.com/office/word/2010/wordml" xmlns:w15="http://schemas.microsoft.com/office/word/2012/wordml" xmlns:w16cid="http://schemas.microsoft.com/office/word/2016/wordml/cid" xmlns:w16se="http://schemas.microsoft.com/office/word/2015/wordml/symex" xmlns:wpg="http://schemas.microsoft.com/office/word/2010/wordprocessingGroup" xmlns:wpi="http://schemas.microsoft.com/office/word/2010/wordprocessingInk" xmlns:wne="http://schemas.microsoft.com/office/word/2006/wordml" xmlns:wps="http://schemas.microsoft.com/office/word/2010/wordprocessingShape" mc:Ignorable="w14 w15 w16se w16cid wp14">
   <w:body>
     <w:p>
       <w:pPr>
@@ -264,7 +264,36 @@
           <w:szCs w:val="24"/>
         </w:rPr>
         <w:br/>
-        <w:t>The material in this manuscript has not been published elsewhere, nor is it under consideration elsewhere. A previous version of this paper was submitted to IEEE Transactions on Robotics (T-RO), but was not published and is no longer under review.</w:t>
+        <w:t>The material in this manuscript has not been published elsewhere, nor is it under consideration elsewhere</w:t>
+      </w:r>
+      <w:r>
+        <w:rPr>
+          <w:rFonts w:ascii="Helvetica Neue" w:hAnsi="Helvetica Neue" w:cs="Times New Roman"/>
+          <w:color w:val="333333"/>
+          <w:sz w:val="24"/>
+          <w:szCs w:val="24"/>
+        </w:rPr>
+        <w:t xml:space="preserve">, including the internet except that a significantly different version of this paper has been published on </w:t>
+      </w:r>
+      <w:proofErr w:type="spellStart"/>
+      <w:r>
+        <w:rPr>
+          <w:rFonts w:ascii="Helvetica Neue" w:hAnsi="Helvetica Neue" w:cs="Times New Roman"/>
+          <w:color w:val="333333"/>
+          <w:sz w:val="24"/>
+          <w:szCs w:val="24"/>
+        </w:rPr>
+        <w:t>ArXiv</w:t>
+      </w:r>
+      <w:proofErr w:type="spellEnd"/>
+      <w:r>
+        <w:rPr>
+          <w:rFonts w:ascii="Helvetica Neue" w:hAnsi="Helvetica Neue" w:cs="Times New Roman"/>
+          <w:color w:val="333333"/>
+          <w:sz w:val="24"/>
+          <w:szCs w:val="24"/>
+        </w:rPr>
+        <w:t>. We are happy to remove it if desired.</w:t>
       </w:r>
     </w:p>
     <w:p>
@@ -416,8 +445,19 @@
           <w:sz w:val="24"/>
           <w:szCs w:val="24"/>
         </w:rPr>
-        <w:t>jingAccomplishing.pdf - Referenced in our submission; Conditionally accepted to Autonomous Robots</w:t>
-      </w:r>
+        <w:t>daudelin</w:t>
+      </w:r>
+      <w:r>
+        <w:rPr>
+          <w:rFonts w:ascii="Helvetica Neue" w:eastAsia="Times New Roman" w:hAnsi="Helvetica Neue" w:cs="Times New Roman"/>
+          <w:color w:val="333333"/>
+          <w:sz w:val="24"/>
+          <w:szCs w:val="24"/>
+        </w:rPr>
+        <w:t>Integrated.pdf – significantly different version of this paper, currently available on ArXiv.</w:t>
+      </w:r>
+      <w:bookmarkStart w:id="0" w:name="_GoBack"/>
+      <w:bookmarkEnd w:id="0"/>
     </w:p>
     <w:p>
       <w:pPr>
@@ -440,7 +480,49 @@
           <w:sz w:val="24"/>
           <w:szCs w:val="24"/>
         </w:rPr>
-        <w:t>tosunAugmentation.pdf - References a previous (significantly different) version of this pa</w:t>
+        <w:t>jingAccomplishing.pdf - Referenced in our submission; Conditionally accepted to Autonomous Robots</w:t>
+      </w:r>
+    </w:p>
+    <w:p>
+      <w:pPr>
+        <w:numPr>
+          <w:ilvl w:val="1"/>
+          <w:numId w:val="1"/>
+        </w:numPr>
+        <w:spacing w:before="100" w:beforeAutospacing="1" w:after="100" w:afterAutospacing="1" w:line="240" w:lineRule="auto"/>
+        <w:rPr>
+          <w:rFonts w:ascii="Helvetica Neue" w:eastAsia="Times New Roman" w:hAnsi="Helvetica Neue" w:cs="Times New Roman"/>
+          <w:color w:val="333333"/>
+          <w:sz w:val="24"/>
+          <w:szCs w:val="24"/>
+        </w:rPr>
+      </w:pPr>
+      <w:r>
+        <w:rPr>
+          <w:rFonts w:ascii="Helvetica Neue" w:eastAsia="Times New Roman" w:hAnsi="Helvetica Neue" w:cs="Times New Roman"/>
+          <w:color w:val="333333"/>
+          <w:sz w:val="24"/>
+          <w:szCs w:val="24"/>
+        </w:rPr>
+        <w:t xml:space="preserve">tosunAugmentation.pdf - References </w:t>
+      </w:r>
+      <w:r>
+        <w:rPr>
+          <w:rFonts w:ascii="Helvetica Neue" w:eastAsia="Times New Roman" w:hAnsi="Helvetica Neue" w:cs="Times New Roman"/>
+          <w:color w:val="333333"/>
+          <w:sz w:val="24"/>
+          <w:szCs w:val="24"/>
+        </w:rPr>
+        <w:t>the</w:t>
+      </w:r>
+      <w:r>
+        <w:rPr>
+          <w:rFonts w:ascii="Helvetica Neue" w:eastAsia="Times New Roman" w:hAnsi="Helvetica Neue" w:cs="Times New Roman"/>
+          <w:color w:val="333333"/>
+          <w:sz w:val="24"/>
+          <w:szCs w:val="24"/>
+        </w:rPr>
+        <w:t xml:space="preserve"> previous (significantly different) version of this pa</w:t>
       </w:r>
       <w:r>
         <w:rPr>
@@ -476,8 +558,6 @@
       <w:pPr>
         <w:jc w:val="center"/>
       </w:pPr>
-      <w:bookmarkStart w:id="0" w:name="_GoBack"/>
-      <w:bookmarkEnd w:id="0"/>
     </w:p>
     <w:sectPr>
       <w:pgSz w:w="12240" w:h="15840"/>
@@ -490,8 +570,8 @@
 </file>
 
 <file path=word/numbering.xml><?xml version="1.0" encoding="utf-8"?>
-<w:numbering xmlns:wpc="http://schemas.microsoft.com/office/word/2010/wordprocessingCanvas" xmlns:mo="http://schemas.microsoft.com/office/mac/office/2008/main" xmlns:mc="http://schemas.openxmlformats.org/markup-compatibility/2006" xmlns:mv="urn:schemas-microsoft-com:mac:vml" xmlns:o="urn:schemas-microsoft-com:office:office" xmlns:r="http://schemas.openxmlformats.org/officeDocument/2006/relationships" xmlns:m="http://schemas.openxmlformats.org/officeDocument/2006/math" xmlns:v="urn:schemas-microsoft-com:vml" xmlns:wp14="http://schemas.microsoft.com/office/word/2010/wordprocessingDrawing" xmlns:wp="http://schemas.openxmlformats.org/drawingml/2006/wordprocessingDrawing" xmlns:w10="urn:schemas-microsoft-com:office:word" xmlns:w="http://schemas.openxmlformats.org/wordprocessingml/2006/main" xmlns:w14="http://schemas.microsoft.com/office/word/2010/wordml" xmlns:w15="http://schemas.microsoft.com/office/word/2012/wordml" xmlns:wpg="http://schemas.microsoft.com/office/word/2010/wordprocessingGroup" xmlns:wpi="http://schemas.microsoft.com/office/word/2010/wordprocessingInk" xmlns:wne="http://schemas.microsoft.com/office/word/2006/wordml" xmlns:wps="http://schemas.microsoft.com/office/word/2010/wordprocessingShape" mc:Ignorable="w14 w15 wp14">
-  <w:abstractNum w:abstractNumId="0">
+<w:numbering xmlns:wpc="http://schemas.microsoft.com/office/word/2010/wordprocessingCanvas" xmlns:cx="http://schemas.microsoft.com/office/drawing/2014/chartex" xmlns:cx1="http://schemas.microsoft.com/office/drawing/2015/9/8/chartex" xmlns:cx2="http://schemas.microsoft.com/office/drawing/2015/10/21/chartex" xmlns:cx3="http://schemas.microsoft.com/office/drawing/2016/5/9/chartex" xmlns:cx4="http://schemas.microsoft.com/office/drawing/2016/5/10/chartex" xmlns:cx5="http://schemas.microsoft.com/office/drawing/2016/5/11/chartex" xmlns:cx6="http://schemas.microsoft.com/office/drawing/2016/5/12/chartex" xmlns:cx7="http://schemas.microsoft.com/office/drawing/2016/5/13/chartex" xmlns:cx8="http://schemas.microsoft.com/office/drawing/2016/5/14/chartex" xmlns:mc="http://schemas.openxmlformats.org/markup-compatibility/2006" xmlns:aink="http://schemas.microsoft.com/office/drawing/2016/ink" xmlns:am3d="http://schemas.microsoft.com/office/drawing/2017/model3d" xmlns:o="urn:schemas-microsoft-com:office:office" xmlns:r="http://schemas.openxmlformats.org/officeDocument/2006/relationships" xmlns:m="http://schemas.openxmlformats.org/officeDocument/2006/math" xmlns:v="urn:schemas-microsoft-com:vml" xmlns:wp14="http://schemas.microsoft.com/office/word/2010/wordprocessingDrawing" xmlns:wp="http://schemas.openxmlformats.org/drawingml/2006/wordprocessingDrawing" xmlns:w10="urn:schemas-microsoft-com:office:word" xmlns:w="http://schemas.openxmlformats.org/wordprocessingml/2006/main" xmlns:w14="http://schemas.microsoft.com/office/word/2010/wordml" xmlns:w15="http://schemas.microsoft.com/office/word/2012/wordml" xmlns:w16cid="http://schemas.microsoft.com/office/word/2016/wordml/cid" xmlns:w16se="http://schemas.microsoft.com/office/word/2015/wordml/symex" xmlns:wpg="http://schemas.microsoft.com/office/word/2010/wordprocessingGroup" xmlns:wpi="http://schemas.microsoft.com/office/word/2010/wordprocessingInk" xmlns:wne="http://schemas.microsoft.com/office/word/2006/wordml" xmlns:wps="http://schemas.microsoft.com/office/word/2010/wordprocessingShape" mc:Ignorable="w14 w15 w16se w16cid wp14">
+  <w:abstractNum w:abstractNumId="0" w15:restartNumberingAfterBreak="0">
     <w:nsid w:val="51B43B2E"/>
     <w:multiLevelType w:val="multilevel"/>
     <w:tmpl w:val="3C389050"/>
@@ -647,7 +727,7 @@
 </file>
 
 <file path=word/styles.xml><?xml version="1.0" encoding="utf-8"?>
-<w:styles xmlns:mc="http://schemas.openxmlformats.org/markup-compatibility/2006" xmlns:r="http://schemas.openxmlformats.org/officeDocument/2006/relationships" xmlns:w="http://schemas.openxmlformats.org/wordprocessingml/2006/main" xmlns:w14="http://schemas.microsoft.com/office/word/2010/wordml" xmlns:w15="http://schemas.microsoft.com/office/word/2012/wordml" mc:Ignorable="w14 w15">
+<w:styles xmlns:mc="http://schemas.openxmlformats.org/markup-compatibility/2006" xmlns:r="http://schemas.openxmlformats.org/officeDocument/2006/relationships" xmlns:w="http://schemas.openxmlformats.org/wordprocessingml/2006/main" xmlns:w14="http://schemas.microsoft.com/office/word/2010/wordml" xmlns:w15="http://schemas.microsoft.com/office/word/2012/wordml" xmlns:w16cid="http://schemas.microsoft.com/office/word/2016/wordml/cid" xmlns:w16se="http://schemas.microsoft.com/office/word/2015/wordml/symex" mc:Ignorable="w14 w15 w16se w16cid">
   <w:docDefaults>
     <w:rPrDefault>
       <w:rPr>
@@ -663,7 +743,7 @@
       </w:pPr>
     </w:pPrDefault>
   </w:docDefaults>
-  <w:latentStyles w:defLockedState="0" w:defUIPriority="99" w:defSemiHidden="0" w:defUnhideWhenUsed="0" w:defQFormat="0" w:count="380">
+  <w:latentStyles w:defLockedState="0" w:defUIPriority="99" w:defSemiHidden="0" w:defUnhideWhenUsed="0" w:defQFormat="0" w:count="375">
     <w:lsdException w:name="Normal" w:uiPriority="0" w:qFormat="1"/>
     <w:lsdException w:name="heading 1" w:uiPriority="9" w:qFormat="1"/>
     <w:lsdException w:name="heading 2" w:semiHidden="1" w:uiPriority="9" w:unhideWhenUsed="1" w:qFormat="1"/>

</xml_diff>